<commit_message>
Nova função e ajustes
Add: Função para incluir convidados na tabela;
Fix: Ajustes nos placeholders para ficarem mais fáceis de identificar e usar;
</commit_message>
<xml_diff>
--- a/lista_autorizacao.docx
+++ b/lista_autorizacao.docx
@@ -2,6 +2,16 @@
 <file path=word/document.xml><?xml version="1.0" encoding="utf-8"?>
 <w:document xmlns:wpc="http://schemas.microsoft.com/office/word/2010/wordprocessingCanvas" xmlns:cx="http://schemas.microsoft.com/office/drawing/2014/chartex" xmlns:cx1="http://schemas.microsoft.com/office/drawing/2015/9/8/chartex" xmlns:mc="http://schemas.openxmlformats.org/markup-compatibility/2006" xmlns:o="urn:schemas-microsoft-com:office:office" xmlns:r="http://schemas.openxmlformats.org/officeDocument/2006/relationships" xmlns:m="http://schemas.openxmlformats.org/officeDocument/2006/math" xmlns:v="urn:schemas-microsoft-com:vml" xmlns:wp14="http://schemas.microsoft.com/office/word/2010/wordprocessingDrawing" xmlns:wp="http://schemas.openxmlformats.org/drawingml/2006/wordprocessingDrawing" xmlns:w10="urn:schemas-microsoft-com:office:word" xmlns:w="http://schemas.openxmlformats.org/wordprocessingml/2006/main" xmlns:w14="http://schemas.microsoft.com/office/word/2010/wordml" xmlns:w15="http://schemas.microsoft.com/office/word/2012/wordml" xmlns:w16se="http://schemas.microsoft.com/office/word/2015/wordml/symex" xmlns:wpg="http://schemas.microsoft.com/office/word/2010/wordprocessingGroup" xmlns:wpi="http://schemas.microsoft.com/office/word/2010/wordprocessingInk" xmlns:wne="http://schemas.microsoft.com/office/word/2006/wordml" xmlns:wps="http://schemas.microsoft.com/office/word/2010/wordprocessingShape" mc:Ignorable="w14 w15 w16se wp14">
   <w:body>
+    <w:p>
+      <w:pPr>
+        <w:jc w:val="center"/>
+        <w:rPr>
+          <w:b/>
+          <w:sz w:val="28"/>
+          <w:u w:val="single"/>
+        </w:rPr>
+      </w:pPr>
+    </w:p>
     <w:p>
       <w:pPr>
         <w:spacing w:after="0"/>
@@ -31,6 +41,8 @@
           <w:u w:val="single"/>
         </w:rPr>
       </w:pPr>
+      <w:bookmarkStart w:id="0" w:name="_GoBack"/>
+      <w:bookmarkEnd w:id="0"/>
     </w:p>
     <w:p>
       <w:pPr>
@@ -48,19 +60,28 @@
         <w:spacing w:before="0" w:beforeAutospacing="0" w:after="0" w:afterAutospacing="0"/>
       </w:pPr>
       <w:r>
-        <w:t>Proprietário(a): _________________________</w:t>
+        <w:t xml:space="preserve">Proprietário(a): </w:t>
       </w:r>
       <w:r>
-        <w:t>______</w:t>
+        <w:t>[PROPRIETARIO]</w:t>
       </w:r>
       <w:r>
         <w:t xml:space="preserve"> Qua</w:t>
       </w:r>
       <w:r>
-        <w:t>dra: __________ Lote: ____</w:t>
+        <w:t xml:space="preserve">dra: </w:t>
       </w:r>
       <w:r>
-        <w:t xml:space="preserve">_, </w:t>
+        <w:t>[QUADRA]</w:t>
+      </w:r>
+      <w:r>
+        <w:t xml:space="preserve"> Lote: </w:t>
+      </w:r>
+      <w:r>
+        <w:t>[LOTE]</w:t>
+      </w:r>
+      <w:r>
+        <w:t xml:space="preserve">, </w:t>
       </w:r>
       <w:r>
         <w:rPr>
@@ -132,8 +153,6 @@
         <w:pStyle w:val="NormalWeb"/>
         <w:spacing w:before="0" w:beforeAutospacing="0" w:after="0" w:afterAutospacing="0"/>
       </w:pPr>
-      <w:bookmarkStart w:id="0" w:name="_GoBack"/>
-      <w:bookmarkEnd w:id="0"/>
     </w:p>
     <w:tbl>
       <w:tblPr>
@@ -143,9 +162,9 @@
       </w:tblPr>
       <w:tblGrid>
         <w:gridCol w:w="469"/>
-        <w:gridCol w:w="3975"/>
-        <w:gridCol w:w="2186"/>
-        <w:gridCol w:w="2186"/>
+        <w:gridCol w:w="3865"/>
+        <w:gridCol w:w="2158"/>
+        <w:gridCol w:w="2144"/>
       </w:tblGrid>
       <w:tr>
         <w:trPr>
@@ -13108,7 +13127,7 @@
 </file>
 
 <file path=customXml/itemProps1.xml><?xml version="1.0" encoding="utf-8"?>
-<ds:datastoreItem xmlns:ds="http://schemas.openxmlformats.org/officeDocument/2006/customXml" ds:itemID="{72B220B1-EAAE-4F58-BD41-29DE84247495}">
+<ds:datastoreItem xmlns:ds="http://schemas.openxmlformats.org/officeDocument/2006/customXml" ds:itemID="{00AFBEFA-70BC-4D76-99B7-161CD7C7155E}">
   <ds:schemaRefs>
     <ds:schemaRef ds:uri="http://schemas.openxmlformats.org/officeDocument/2006/bibliography"/>
   </ds:schemaRefs>

</xml_diff>